<commit_message>
added chapter 2 comments
</commit_message>
<xml_diff>
--- a/A Pint and a Parmigiana - MS Review Chapter 2.docx
+++ b/A Pint and a Parmigiana - MS Review Chapter 2.docx
@@ -2848,18 +2848,73 @@
           <w:szCs w:val="24"/>
           <w:highlight w:val="yellow"/>
           <w:lang w:eastAsia="en-GB"/>
-          <w:rPrChange w:id="98" w:author="Matthew Smith" w:date="2021-03-08T23:25:00Z">
-            <w:rPr>
-              <w:rFonts w:ascii="Segoe UI" w:eastAsia="Times New Roman" w:hAnsi="Segoe UI" w:cs="Segoe UI"/>
-              <w:color w:val="24292E"/>
-              <w:sz w:val="24"/>
-              <w:szCs w:val="24"/>
-              <w:lang w:eastAsia="en-GB"/>
-            </w:rPr>
-          </w:rPrChange>
         </w:rPr>
         <w:t>I</w:t>
       </w:r>
+      <w:commentRangeStart w:id="98"/>
+      <w:r>
+        <w:rPr>
+          <w:rFonts w:ascii="Segoe UI" w:eastAsia="Times New Roman" w:hAnsi="Segoe UI" w:cs="Segoe UI"/>
+          <w:color w:val="24292E"/>
+          <w:sz w:val="24"/>
+          <w:szCs w:val="24"/>
+          <w:highlight w:val="yellow"/>
+          <w:lang w:eastAsia="en-GB"/>
+        </w:rPr>
+        <w:t xml:space="preserve"> would be surrounded with adulating workers</w:t>
+      </w:r>
+      <w:commentRangeEnd w:id="98"/>
+      <w:r>
+        <w:rPr>
+          <w:rStyle w:val="CommentReference"/>
+        </w:rPr>
+        <w:commentReference w:id="98"/>
+      </w:r>
+      <w:r>
+        <w:rPr>
+          <w:rFonts w:ascii="Segoe UI" w:eastAsia="Times New Roman" w:hAnsi="Segoe UI" w:cs="Segoe UI"/>
+          <w:color w:val="24292E"/>
+          <w:sz w:val="24"/>
+          <w:szCs w:val="24"/>
+          <w:lang w:eastAsia="en-GB"/>
+        </w:rPr>
+        <w:t xml:space="preserve">. In such a transient workplace, were there any people I recognised? I looked at the staff on the check-outs. Who were these strangers? Where was the magazine stacker Matthew Eton, the literary expert, Anthony </w:t>
+      </w:r>
+      <w:proofErr w:type="gramStart"/>
+      <w:r>
+        <w:rPr>
+          <w:rFonts w:ascii="Segoe UI" w:eastAsia="Times New Roman" w:hAnsi="Segoe UI" w:cs="Segoe UI"/>
+          <w:color w:val="24292E"/>
+          <w:sz w:val="24"/>
+          <w:szCs w:val="24"/>
+          <w:lang w:eastAsia="en-GB"/>
+        </w:rPr>
+        <w:t>Bailey</w:t>
+      </w:r>
+      <w:proofErr w:type="gramEnd"/>
+      <w:r>
+        <w:rPr>
+          <w:rFonts w:ascii="Segoe UI" w:eastAsia="Times New Roman" w:hAnsi="Segoe UI" w:cs="Segoe UI"/>
+          <w:color w:val="24292E"/>
+          <w:sz w:val="24"/>
+          <w:szCs w:val="24"/>
+          <w:lang w:eastAsia="en-GB"/>
+        </w:rPr>
+        <w:t xml:space="preserve"> or boss lady Wendy? More importantly, where was my home coming celebrations? ‘Ah shit, has no one told them!’ I thought, before heading over to the car magazine section.</w:t>
+      </w:r>
+    </w:p>
+    <w:p>
+      <w:pPr>
+        <w:shd w:val="clear" w:color="auto" w:fill="FFFFFF"/>
+        <w:spacing w:after="240" w:line="240" w:lineRule="auto"/>
+        <w:rPr>
+          <w:rFonts w:ascii="Segoe UI" w:eastAsia="Times New Roman" w:hAnsi="Segoe UI" w:cs="Segoe UI"/>
+          <w:color w:val="24292E"/>
+          <w:sz w:val="24"/>
+          <w:szCs w:val="24"/>
+          <w:lang w:eastAsia="en-GB"/>
+        </w:rPr>
+      </w:pPr>
       <w:commentRangeStart w:id="99"/>
       <w:r>
         <w:rPr>
@@ -2867,84 +2922,11 @@
           <w:color w:val="24292E"/>
           <w:sz w:val="24"/>
           <w:szCs w:val="24"/>
-          <w:highlight w:val="yellow"/>
-          <w:lang w:eastAsia="en-GB"/>
-          <w:rPrChange w:id="100" w:author="Matthew Smith" w:date="2021-03-08T23:25:00Z">
-            <w:rPr>
-              <w:rFonts w:ascii="Segoe UI" w:eastAsia="Times New Roman" w:hAnsi="Segoe UI" w:cs="Segoe UI"/>
-              <w:color w:val="24292E"/>
-              <w:sz w:val="24"/>
-              <w:szCs w:val="24"/>
-              <w:lang w:eastAsia="en-GB"/>
-            </w:rPr>
-          </w:rPrChange>
-        </w:rPr>
-        <w:t xml:space="preserve"> would be surrounded with adulating workers</w:t>
-      </w:r>
-      <w:commentRangeEnd w:id="99"/>
-      <w:r>
-        <w:rPr>
-          <w:rStyle w:val="CommentReference"/>
-        </w:rPr>
-        <w:commentReference w:id="99"/>
-      </w:r>
-      <w:r>
-        <w:rPr>
-          <w:rFonts w:ascii="Segoe UI" w:eastAsia="Times New Roman" w:hAnsi="Segoe UI" w:cs="Segoe UI"/>
-          <w:color w:val="24292E"/>
-          <w:sz w:val="24"/>
-          <w:szCs w:val="24"/>
-          <w:lang w:eastAsia="en-GB"/>
-        </w:rPr>
-        <w:t xml:space="preserve">. In such a transient workplace, were there any people I recognised? I looked at the staff on the check-outs. Who were these strangers? Where was the magazine stacker Matthew Eton, the literary expert, Anthony </w:t>
-      </w:r>
-      <w:proofErr w:type="gramStart"/>
-      <w:r>
-        <w:rPr>
-          <w:rFonts w:ascii="Segoe UI" w:eastAsia="Times New Roman" w:hAnsi="Segoe UI" w:cs="Segoe UI"/>
-          <w:color w:val="24292E"/>
-          <w:sz w:val="24"/>
-          <w:szCs w:val="24"/>
-          <w:lang w:eastAsia="en-GB"/>
-        </w:rPr>
-        <w:t>Bailey</w:t>
-      </w:r>
-      <w:proofErr w:type="gramEnd"/>
-      <w:r>
-        <w:rPr>
-          <w:rFonts w:ascii="Segoe UI" w:eastAsia="Times New Roman" w:hAnsi="Segoe UI" w:cs="Segoe UI"/>
-          <w:color w:val="24292E"/>
-          <w:sz w:val="24"/>
-          <w:szCs w:val="24"/>
-          <w:lang w:eastAsia="en-GB"/>
-        </w:rPr>
-        <w:t xml:space="preserve"> or boss lady Wendy? More importantly, where was my home coming celebrations? ‘Ah shit, has no one told them!’ I thought, before heading over to the car magazine section.</w:t>
-      </w:r>
-    </w:p>
-    <w:p>
-      <w:pPr>
-        <w:shd w:val="clear" w:color="auto" w:fill="FFFFFF"/>
-        <w:spacing w:after="240" w:line="240" w:lineRule="auto"/>
-        <w:rPr>
-          <w:rFonts w:ascii="Segoe UI" w:eastAsia="Times New Roman" w:hAnsi="Segoe UI" w:cs="Segoe UI"/>
-          <w:color w:val="24292E"/>
-          <w:sz w:val="24"/>
-          <w:szCs w:val="24"/>
-          <w:lang w:eastAsia="en-GB"/>
-        </w:rPr>
-      </w:pPr>
-      <w:commentRangeStart w:id="101"/>
-      <w:r>
-        <w:rPr>
-          <w:rFonts w:ascii="Segoe UI" w:eastAsia="Times New Roman" w:hAnsi="Segoe UI" w:cs="Segoe UI"/>
-          <w:color w:val="24292E"/>
-          <w:sz w:val="24"/>
-          <w:szCs w:val="24"/>
           <w:lang w:eastAsia="en-GB"/>
         </w:rPr>
         <w:t xml:space="preserve">Even though I wasn’t a car enthusiast, I admired cars. They were relatable things that </w:t>
       </w:r>
-      <w:ins w:id="102" w:author="Matthew Smith" w:date="2021-03-08T23:26:00Z">
+      <w:ins w:id="100" w:author="Matthew Smith" w:date="2021-03-08T23:26:00Z">
         <w:r>
           <w:rPr>
             <w:rFonts w:ascii="Segoe UI" w:eastAsia="Times New Roman" w:hAnsi="Segoe UI" w:cs="Segoe UI"/>
@@ -2966,6 +2948,60 @@
         </w:rPr>
         <w:t>my family appreciated. As I skimmed the final pages of Car magazine, I looked up at the departure information screen. The gate for Emirates flight to Sydney, Australia, via Dubai, was opening. Which gate? Yep, found it. It was now a matter of leaving the comfort of the shops and walking a long way to the arse end of the airport.</w:t>
       </w:r>
+      <w:commentRangeEnd w:id="99"/>
+      <w:r>
+        <w:rPr>
+          <w:rStyle w:val="CommentReference"/>
+        </w:rPr>
+        <w:commentReference w:id="99"/>
+      </w:r>
+    </w:p>
+    <w:p>
+      <w:pPr>
+        <w:shd w:val="clear" w:color="auto" w:fill="FFFFFF"/>
+        <w:spacing w:after="240" w:line="240" w:lineRule="auto"/>
+        <w:rPr>
+          <w:rFonts w:ascii="Segoe UI" w:eastAsia="Times New Roman" w:hAnsi="Segoe UI" w:cs="Segoe UI"/>
+          <w:color w:val="24292E"/>
+          <w:sz w:val="24"/>
+          <w:szCs w:val="24"/>
+          <w:lang w:eastAsia="en-GB"/>
+        </w:rPr>
+      </w:pPr>
+      <w:r>
+        <w:rPr>
+          <w:rFonts w:ascii="Segoe UI" w:eastAsia="Times New Roman" w:hAnsi="Segoe UI" w:cs="Segoe UI"/>
+          <w:color w:val="24292E"/>
+          <w:sz w:val="24"/>
+          <w:szCs w:val="24"/>
+          <w:lang w:eastAsia="en-GB"/>
+        </w:rPr>
+        <w:t>I could see the queue for the Emirates gate from a comfortable distance away. It was a good 50 people deep already. There were plenty of folk confined to the jail-like emirates gate waiting area. As I walked to the end of the queue, I took a good look at my soon to be flight neighbours. What I wasn’t expecting was to see anyone recognisable. ‘Was that?’, my brain wasn’t firing on all cylinders. It took a while to put the faces to names. In this case to a popular name in Birmingham music. Bloody hell, it’s Moseley’s finest, Ocean Colour Scene. A "back in the day" band that signalled memories of drinking unhealthy amounts of alcohol, hitting the dance floor &amp; positioning traffic cones on monuments. Good times? Questionable, but the tunes that accompanied those days in the late 90s were bloody awesome. Maybe this journey would be special, given Ocean Colour Scene’s presence.</w:t>
+      </w:r>
+    </w:p>
+    <w:p>
+      <w:pPr>
+        <w:shd w:val="clear" w:color="auto" w:fill="FFFFFF"/>
+        <w:spacing w:after="240" w:line="240" w:lineRule="auto"/>
+        <w:rPr>
+          <w:rFonts w:ascii="Segoe UI" w:eastAsia="Times New Roman" w:hAnsi="Segoe UI" w:cs="Segoe UI"/>
+          <w:color w:val="24292E"/>
+          <w:sz w:val="24"/>
+          <w:szCs w:val="24"/>
+          <w:lang w:eastAsia="en-GB"/>
+        </w:rPr>
+      </w:pPr>
+      <w:commentRangeStart w:id="101"/>
+      <w:r>
+        <w:rPr>
+          <w:rFonts w:ascii="Segoe UI" w:eastAsia="Times New Roman" w:hAnsi="Segoe UI" w:cs="Segoe UI"/>
+          <w:color w:val="24292E"/>
+          <w:sz w:val="24"/>
+          <w:szCs w:val="24"/>
+          <w:lang w:eastAsia="en-GB"/>
+        </w:rPr>
+        <w:t>As</w:t>
+      </w:r>
       <w:commentRangeEnd w:id="101"/>
       <w:r>
         <w:rPr>
@@ -2973,60 +3009,6 @@
         </w:rPr>
         <w:commentReference w:id="101"/>
       </w:r>
-    </w:p>
-    <w:p>
-      <w:pPr>
-        <w:shd w:val="clear" w:color="auto" w:fill="FFFFFF"/>
-        <w:spacing w:after="240" w:line="240" w:lineRule="auto"/>
-        <w:rPr>
-          <w:rFonts w:ascii="Segoe UI" w:eastAsia="Times New Roman" w:hAnsi="Segoe UI" w:cs="Segoe UI"/>
-          <w:color w:val="24292E"/>
-          <w:sz w:val="24"/>
-          <w:szCs w:val="24"/>
-          <w:lang w:eastAsia="en-GB"/>
-        </w:rPr>
-      </w:pPr>
-      <w:r>
-        <w:rPr>
-          <w:rFonts w:ascii="Segoe UI" w:eastAsia="Times New Roman" w:hAnsi="Segoe UI" w:cs="Segoe UI"/>
-          <w:color w:val="24292E"/>
-          <w:sz w:val="24"/>
-          <w:szCs w:val="24"/>
-          <w:lang w:eastAsia="en-GB"/>
-        </w:rPr>
-        <w:t>I could see the queue for the Emirates gate from a comfortable distance away. It was a good 50 people deep already. There were plenty of folk confined to the jail-like emirates gate waiting area. As I walked to the end of the queue, I took a good look at my soon to be flight neighbours. What I wasn’t expecting was to see anyone recognisable. ‘Was that?’, my brain wasn’t firing on all cylinders. It took a while to put the faces to names. In this case to a popular name in Birmingham music. Bloody hell, it’s Moseley’s finest, Ocean Colour Scene. A "back in the day" band that signalled memories of drinking unhealthy amounts of alcohol, hitting the dance floor &amp; positioning traffic cones on monuments. Good times? Questionable, but the tunes that accompanied those days in the late 90s were bloody awesome. Maybe this journey would be special, given Ocean Colour Scene’s presence.</w:t>
-      </w:r>
-    </w:p>
-    <w:p>
-      <w:pPr>
-        <w:shd w:val="clear" w:color="auto" w:fill="FFFFFF"/>
-        <w:spacing w:after="240" w:line="240" w:lineRule="auto"/>
-        <w:rPr>
-          <w:rFonts w:ascii="Segoe UI" w:eastAsia="Times New Roman" w:hAnsi="Segoe UI" w:cs="Segoe UI"/>
-          <w:color w:val="24292E"/>
-          <w:sz w:val="24"/>
-          <w:szCs w:val="24"/>
-          <w:lang w:eastAsia="en-GB"/>
-        </w:rPr>
-      </w:pPr>
-      <w:commentRangeStart w:id="103"/>
-      <w:r>
-        <w:rPr>
-          <w:rFonts w:ascii="Segoe UI" w:eastAsia="Times New Roman" w:hAnsi="Segoe UI" w:cs="Segoe UI"/>
-          <w:color w:val="24292E"/>
-          <w:sz w:val="24"/>
-          <w:szCs w:val="24"/>
-          <w:lang w:eastAsia="en-GB"/>
-        </w:rPr>
-        <w:t>As</w:t>
-      </w:r>
-      <w:commentRangeEnd w:id="103"/>
-      <w:r>
-        <w:rPr>
-          <w:rStyle w:val="CommentReference"/>
-        </w:rPr>
-        <w:commentReference w:id="103"/>
-      </w:r>
       <w:r>
         <w:rPr>
           <w:rFonts w:ascii="Segoe UI" w:eastAsia="Times New Roman" w:hAnsi="Segoe UI" w:cs="Segoe UI"/>
@@ -3037,8 +3019,8 @@
         </w:rPr>
         <w:t xml:space="preserve"> I waited patiently in the queue I peered out through the huge, bright departure gate windows. I knew the plane was going to be big, given the distance it was to travel, but nothing prepared me for the scale of the Emirates A380. It was the </w:t>
       </w:r>
-      <w:commentRangeStart w:id="104"/>
-      <w:ins w:id="105" w:author="Matthew Smith" w:date="2021-03-08T23:29:00Z">
+      <w:commentRangeStart w:id="102"/>
+      <w:ins w:id="103" w:author="Matthew Smith" w:date="2021-03-08T23:29:00Z">
         <w:r>
           <w:rPr>
             <w:rFonts w:ascii="Segoe UI" w:eastAsia="Times New Roman" w:hAnsi="Segoe UI" w:cs="Segoe UI"/>
@@ -3050,7 +3032,7 @@
           <w:t>B</w:t>
         </w:r>
       </w:ins>
-      <w:del w:id="106" w:author="Matthew Smith" w:date="2021-03-08T23:29:00Z">
+      <w:del w:id="104" w:author="Matthew Smith" w:date="2021-03-08T23:29:00Z">
         <w:r>
           <w:rPr>
             <w:rFonts w:ascii="Segoe UI" w:eastAsia="Times New Roman" w:hAnsi="Segoe UI" w:cs="Segoe UI"/>
@@ -3072,7 +3054,7 @@
         </w:rPr>
         <w:t xml:space="preserve">ig </w:t>
       </w:r>
-      <w:ins w:id="107" w:author="Matthew Smith" w:date="2021-03-08T23:29:00Z">
+      <w:ins w:id="105" w:author="Matthew Smith" w:date="2021-03-08T23:29:00Z">
         <w:r>
           <w:rPr>
             <w:rFonts w:ascii="Segoe UI" w:eastAsia="Times New Roman" w:hAnsi="Segoe UI" w:cs="Segoe UI"/>
@@ -3084,7 +3066,7 @@
           <w:t>F</w:t>
         </w:r>
       </w:ins>
-      <w:del w:id="108" w:author="Matthew Smith" w:date="2021-03-08T23:29:00Z">
+      <w:del w:id="106" w:author="Matthew Smith" w:date="2021-03-08T23:29:00Z">
         <w:r>
           <w:rPr>
             <w:rFonts w:ascii="Segoe UI" w:eastAsia="Times New Roman" w:hAnsi="Segoe UI" w:cs="Segoe UI"/>
@@ -3106,12 +3088,12 @@
         </w:rPr>
         <w:t>oot monster truck</w:t>
       </w:r>
-      <w:commentRangeEnd w:id="104"/>
+      <w:commentRangeEnd w:id="102"/>
       <w:r>
         <w:rPr>
           <w:rStyle w:val="CommentReference"/>
         </w:rPr>
-        <w:commentReference w:id="104"/>
+        <w:commentReference w:id="102"/>
       </w:r>
       <w:r>
         <w:rPr>
@@ -3168,7 +3150,7 @@
         </w:rPr>
         <w:t xml:space="preserve"> and tanned business suits. Being a parochial Brummie lad, I stared at the elegant, foreign, yet smart attire of the crew. Thankfully, </w:t>
       </w:r>
-      <w:commentRangeStart w:id="109"/>
+      <w:commentRangeStart w:id="107"/>
       <w:r>
         <w:rPr>
           <w:rFonts w:ascii="Segoe UI" w:eastAsia="Times New Roman" w:hAnsi="Segoe UI" w:cs="Segoe UI"/>
@@ -3179,12 +3161,12 @@
         </w:rPr>
         <w:t>after a flick of the head I regained my composure.</w:t>
       </w:r>
-      <w:commentRangeEnd w:id="109"/>
+      <w:commentRangeEnd w:id="107"/>
       <w:r>
         <w:rPr>
           <w:rStyle w:val="CommentReference"/>
         </w:rPr>
-        <w:commentReference w:id="109"/>
+        <w:commentReference w:id="107"/>
       </w:r>
       <w:r>
         <w:rPr>
@@ -3242,7 +3224,7 @@
         </w:rPr>
         <w:t xml:space="preserve">It was a time to get comfortable and aware of my surroundings. Having a weak bladder and a thirst for beer, I needed eyes on bathroom and kitchen locations. Dubai was a good 8-hour journey ahead. I wanted it to be stress free, with as much entertainment time that my brain could possibly process. One thing I love about long haul flights, apart from the video entertainment, is the free-ness of everything. </w:t>
       </w:r>
-      <w:ins w:id="110" w:author="Matthew Smith" w:date="2021-03-08T23:33:00Z">
+      <w:ins w:id="108" w:author="Matthew Smith" w:date="2021-03-08T23:33:00Z">
         <w:r>
           <w:rPr>
             <w:rFonts w:ascii="Segoe UI" w:eastAsia="Times New Roman" w:hAnsi="Segoe UI" w:cs="Segoe UI"/>
@@ -3254,7 +3236,7 @@
           <w:t xml:space="preserve">The </w:t>
         </w:r>
       </w:ins>
-      <w:del w:id="111" w:author="Matthew Smith" w:date="2021-03-08T23:33:00Z">
+      <w:del w:id="109" w:author="Matthew Smith" w:date="2021-03-08T23:33:00Z">
         <w:r>
           <w:rPr>
             <w:rFonts w:ascii="Segoe UI" w:eastAsia="Times New Roman" w:hAnsi="Segoe UI" w:cs="Segoe UI"/>
@@ -3266,7 +3248,7 @@
           <w:delText>S</w:delText>
         </w:r>
       </w:del>
-      <w:ins w:id="112" w:author="Matthew Smith" w:date="2021-03-08T23:33:00Z">
+      <w:ins w:id="110" w:author="Matthew Smith" w:date="2021-03-08T23:33:00Z">
         <w:r>
           <w:rPr>
             <w:rFonts w:ascii="Segoe UI" w:eastAsia="Times New Roman" w:hAnsi="Segoe UI" w:cs="Segoe UI"/>
@@ -3288,7 +3270,7 @@
         </w:rPr>
         <w:t>pace may</w:t>
       </w:r>
-      <w:ins w:id="113" w:author="Matthew Smith" w:date="2021-03-08T23:33:00Z">
+      <w:ins w:id="111" w:author="Matthew Smith" w:date="2021-03-08T23:33:00Z">
         <w:r>
           <w:rPr>
             <w:rFonts w:ascii="Segoe UI" w:eastAsia="Times New Roman" w:hAnsi="Segoe UI" w:cs="Segoe UI"/>
@@ -3310,7 +3292,7 @@
         </w:rPr>
         <w:t>be</w:t>
       </w:r>
-      <w:ins w:id="114" w:author="Matthew Smith" w:date="2021-03-08T23:33:00Z">
+      <w:ins w:id="112" w:author="Matthew Smith" w:date="2021-03-08T23:33:00Z">
         <w:r>
           <w:rPr>
             <w:rFonts w:ascii="Segoe UI" w:eastAsia="Times New Roman" w:hAnsi="Segoe UI" w:cs="Segoe UI"/>
@@ -3332,7 +3314,7 @@
         </w:rPr>
         <w:t xml:space="preserve"> tight by the standards we are used to in everyday life</w:t>
       </w:r>
-      <w:ins w:id="115" w:author="Matthew Smith" w:date="2021-03-08T23:33:00Z">
+      <w:ins w:id="113" w:author="Matthew Smith" w:date="2021-03-08T23:33:00Z">
         <w:r>
           <w:rPr>
             <w:rFonts w:ascii="Segoe UI" w:eastAsia="Times New Roman" w:hAnsi="Segoe UI" w:cs="Segoe UI"/>
@@ -3344,7 +3326,7 @@
           <w:t>, but</w:t>
         </w:r>
       </w:ins>
-      <w:del w:id="116" w:author="Matthew Smith" w:date="2021-03-08T23:33:00Z">
+      <w:del w:id="114" w:author="Matthew Smith" w:date="2021-03-08T23:33:00Z">
         <w:r>
           <w:rPr>
             <w:rFonts w:ascii="Segoe UI" w:eastAsia="Times New Roman" w:hAnsi="Segoe UI" w:cs="Segoe UI"/>
@@ -3356,7 +3338,7 @@
           <w:delText>. B</w:delText>
         </w:r>
       </w:del>
-      <w:ins w:id="117" w:author="Matthew Smith" w:date="2021-03-08T23:33:00Z">
+      <w:ins w:id="115" w:author="Matthew Smith" w:date="2021-03-08T23:33:00Z">
         <w:r>
           <w:rPr>
             <w:rFonts w:ascii="Segoe UI" w:eastAsia="Times New Roman" w:hAnsi="Segoe UI" w:cs="Segoe UI"/>
@@ -3378,7 +3360,7 @@
         </w:rPr>
         <w:t xml:space="preserve">y aircraft standards, this plane’s cabin room was huge. </w:t>
       </w:r>
-      <w:del w:id="118" w:author="Matthew Smith" w:date="2021-03-08T23:33:00Z">
+      <w:del w:id="116" w:author="Matthew Smith" w:date="2021-03-08T23:33:00Z">
         <w:r>
           <w:rPr>
             <w:rFonts w:ascii="Segoe UI" w:eastAsia="Times New Roman" w:hAnsi="Segoe UI" w:cs="Segoe UI"/>
@@ -3390,7 +3372,7 @@
           <w:delText>What was</w:delText>
         </w:r>
       </w:del>
-      <w:ins w:id="119" w:author="Matthew Smith" w:date="2021-03-08T23:33:00Z">
+      <w:ins w:id="117" w:author="Matthew Smith" w:date="2021-03-08T23:33:00Z">
         <w:r>
           <w:rPr>
             <w:rFonts w:ascii="Segoe UI" w:eastAsia="Times New Roman" w:hAnsi="Segoe UI" w:cs="Segoe UI"/>
@@ -3480,7 +3462,7 @@
         </w:rPr>
         <w:t xml:space="preserve">I was buckled up and ready to go. After a surge from the engines, a climb to cruising altitude and with seat belt signs turned off, I looked around me. People were staring at their in-flight entertainment systems like zombies watching a documentary about autopsies. I sat back down and </w:t>
       </w:r>
-      <w:del w:id="120" w:author="Matthew Smith" w:date="2021-03-08T23:36:00Z">
+      <w:del w:id="118" w:author="Matthew Smith" w:date="2021-03-08T23:36:00Z">
         <w:r>
           <w:rPr>
             <w:rFonts w:ascii="Segoe UI" w:eastAsia="Times New Roman" w:hAnsi="Segoe UI" w:cs="Segoe UI"/>
@@ -3492,7 +3474,7 @@
           <w:delText xml:space="preserve">"do as the Romans do", absorbed the swathe </w:delText>
         </w:r>
       </w:del>
-      <w:ins w:id="121" w:author="Matthew Smith" w:date="2021-03-08T23:36:00Z">
+      <w:ins w:id="119" w:author="Matthew Smith" w:date="2021-03-08T23:36:00Z">
         <w:r>
           <w:rPr>
             <w:rFonts w:ascii="Segoe UI" w:eastAsia="Times New Roman" w:hAnsi="Segoe UI" w:cs="Segoe UI"/>
@@ -3504,7 +3486,7 @@
           <w:t xml:space="preserve">immersed myself in the </w:t>
         </w:r>
       </w:ins>
-      <w:del w:id="122" w:author="Matthew Smith" w:date="2021-03-08T23:36:00Z">
+      <w:del w:id="120" w:author="Matthew Smith" w:date="2021-03-08T23:36:00Z">
         <w:r>
           <w:rPr>
             <w:rFonts w:ascii="Segoe UI" w:eastAsia="Times New Roman" w:hAnsi="Segoe UI" w:cs="Segoe UI"/>
@@ -3572,19 +3554,7 @@
         </w:rPr>
         <w:t xml:space="preserve">I climbed the stairs. What I didn’t realise as I got to the first floor was the size of the bar. The draught selection was a </w:t>
       </w:r>
-      <w:del w:id="123" w:author="Matthew Smith" w:date="2021-03-08T23:38:00Z">
-        <w:r>
-          <w:rPr>
-            <w:rFonts w:ascii="Segoe UI" w:eastAsia="Times New Roman" w:hAnsi="Segoe UI" w:cs="Segoe UI"/>
-            <w:color w:val="24292E"/>
-            <w:sz w:val="24"/>
-            <w:szCs w:val="24"/>
-            <w:lang w:eastAsia="en-GB"/>
-          </w:rPr>
-          <w:delText>magnificient</w:delText>
-        </w:r>
-      </w:del>
-      <w:ins w:id="124" w:author="Matthew Smith" w:date="2021-03-08T23:38:00Z">
+      <w:ins w:id="121" w:author="Matthew Smith" w:date="2021-03-08T23:38:00Z">
         <w:r>
           <w:rPr>
             <w:rFonts w:ascii="Segoe UI" w:eastAsia="Times New Roman" w:hAnsi="Segoe UI" w:cs="Segoe UI"/>
@@ -3604,31 +3574,9 @@
           <w:szCs w:val="24"/>
           <w:lang w:eastAsia="en-GB"/>
         </w:rPr>
-        <w:t xml:space="preserve"> medley of </w:t>
-      </w:r>
-      <w:del w:id="125" w:author="Matthew Smith" w:date="2021-03-08T23:38:00Z">
-        <w:r>
-          <w:rPr>
-            <w:rFonts w:ascii="Segoe UI" w:eastAsia="Times New Roman" w:hAnsi="Segoe UI" w:cs="Segoe UI"/>
-            <w:color w:val="24292E"/>
-            <w:sz w:val="24"/>
-            <w:szCs w:val="24"/>
-            <w:lang w:eastAsia="en-GB"/>
-          </w:rPr>
-          <w:delText xml:space="preserve">worldly </w:delText>
-        </w:r>
-      </w:del>
-      <w:r>
-        <w:rPr>
-          <w:rFonts w:ascii="Segoe UI" w:eastAsia="Times New Roman" w:hAnsi="Segoe UI" w:cs="Segoe UI"/>
-          <w:color w:val="24292E"/>
-          <w:sz w:val="24"/>
-          <w:szCs w:val="24"/>
-          <w:lang w:eastAsia="en-GB"/>
-        </w:rPr>
-        <w:t>alcoholic beverages</w:t>
-      </w:r>
-      <w:ins w:id="126" w:author="Matthew Smith" w:date="2021-03-08T23:38:00Z">
+        <w:t xml:space="preserve"> medley of alcoholic beverages</w:t>
+      </w:r>
+      <w:ins w:id="122" w:author="Matthew Smith" w:date="2021-03-08T23:38:00Z">
         <w:r>
           <w:rPr>
             <w:rFonts w:ascii="Segoe UI" w:eastAsia="Times New Roman" w:hAnsi="Segoe UI" w:cs="Segoe UI"/>
@@ -3693,7 +3641,7 @@
         </w:rPr>
         <w:t>A staff member escorted me to the lounge behind the bar. I quizzically looked at the large living space. "Is that a sofa all for me?", I said. I was handed a remote control. I bemusedly looked at the device, "what.</w:t>
       </w:r>
-      <w:ins w:id="127" w:author="Matthew Smith" w:date="2021-03-08T23:38:00Z">
+      <w:ins w:id="123" w:author="Matthew Smith" w:date="2021-03-08T23:38:00Z">
         <w:r>
           <w:rPr>
             <w:rFonts w:ascii="Segoe UI" w:eastAsia="Times New Roman" w:hAnsi="Segoe UI" w:cs="Segoe UI"/>
@@ -3715,7 +3663,7 @@
         </w:rPr>
         <w:t>.</w:t>
       </w:r>
-      <w:ins w:id="128" w:author="Matthew Smith" w:date="2021-03-08T23:38:00Z">
+      <w:ins w:id="124" w:author="Matthew Smith" w:date="2021-03-08T23:38:00Z">
         <w:r>
           <w:rPr>
             <w:rFonts w:ascii="Segoe UI" w:eastAsia="Times New Roman" w:hAnsi="Segoe UI" w:cs="Segoe UI"/>
@@ -3737,7 +3685,7 @@
         </w:rPr>
         <w:t xml:space="preserve">", I turned to behold the large, widescreen TV that lay before me. I sat back, my body soaked into the large, </w:t>
       </w:r>
-      <w:del w:id="129" w:author="Matthew Smith" w:date="2021-03-08T23:38:00Z">
+      <w:del w:id="125" w:author="Matthew Smith" w:date="2021-03-08T23:38:00Z">
         <w:r>
           <w:rPr>
             <w:rFonts w:ascii="Segoe UI" w:eastAsia="Times New Roman" w:hAnsi="Segoe UI" w:cs="Segoe UI"/>
@@ -3749,7 +3697,7 @@
           <w:delText>sumptous</w:delText>
         </w:r>
       </w:del>
-      <w:ins w:id="130" w:author="Matthew Smith" w:date="2021-03-08T23:38:00Z">
+      <w:ins w:id="126" w:author="Matthew Smith" w:date="2021-03-08T23:38:00Z">
         <w:r>
           <w:rPr>
             <w:rFonts w:ascii="Segoe UI" w:eastAsia="Times New Roman" w:hAnsi="Segoe UI" w:cs="Segoe UI"/>
@@ -3815,7 +3763,7 @@
         </w:rPr>
         <w:t xml:space="preserve"> the hymn sheet of channels was presented. It was then I saw the Xtreme Sports Channel, the </w:t>
       </w:r>
-      <w:del w:id="131" w:author="Matthew Smith" w:date="2021-03-08T23:39:00Z">
+      <w:del w:id="127" w:author="Matthew Smith" w:date="2021-03-08T23:39:00Z">
         <w:r>
           <w:rPr>
             <w:rFonts w:ascii="Segoe UI" w:eastAsia="Times New Roman" w:hAnsi="Segoe UI" w:cs="Segoe UI"/>
@@ -3827,7 +3775,7 @@
           <w:delText>pinaccle</w:delText>
         </w:r>
       </w:del>
-      <w:ins w:id="132" w:author="Matthew Smith" w:date="2021-03-08T23:39:00Z">
+      <w:ins w:id="128" w:author="Matthew Smith" w:date="2021-03-08T23:39:00Z">
         <w:r>
           <w:rPr>
             <w:rFonts w:ascii="Segoe UI" w:eastAsia="Times New Roman" w:hAnsi="Segoe UI" w:cs="Segoe UI"/>
@@ -3872,7 +3820,7 @@
         </w:rPr>
         <w:t xml:space="preserve">I placed the controller down and wiped the tears of joy from my eyes. I reached for a generous helping of savoury snacks followed by a slow measure of Guinness. The cool, smooth, roasty tones of my drink complemented the roasty notes of the nuts. I lay there, content as a pig in </w:t>
       </w:r>
-      <w:del w:id="133" w:author="Matthew Smith" w:date="2021-03-08T23:39:00Z">
+      <w:del w:id="129" w:author="Matthew Smith" w:date="2021-03-08T23:39:00Z">
         <w:r>
           <w:rPr>
             <w:rFonts w:ascii="Segoe UI" w:eastAsia="Times New Roman" w:hAnsi="Segoe UI" w:cs="Segoe UI"/>
@@ -3917,7 +3865,7 @@
         </w:rPr>
         <w:t xml:space="preserve">I made it back to the concourse for a lethargic wander. It wasn’t the most comfortable of walks, lugging around an onboard suitcase, wearing winterwears. As I walked on, I saw what can only be described as posh, indoor sun loungers: Long, leather covered seating. The loungers I initially saw were all taken by forty-winkers. I walked on, staggering more so than walking, my brain experiencing a dull fuzz that I couldn't shake. It was then, as what happens when you least expect it, when I saw them. I looked to the heavens and said a thank you as </w:t>
       </w:r>
-      <w:del w:id="134" w:author="Matthew Smith" w:date="2021-03-08T23:40:00Z">
+      <w:del w:id="130" w:author="Matthew Smith" w:date="2021-03-08T23:40:00Z">
         <w:r>
           <w:rPr>
             <w:rFonts w:ascii="Segoe UI" w:eastAsia="Times New Roman" w:hAnsi="Segoe UI" w:cs="Segoe UI"/>
@@ -3939,7 +3887,7 @@
         </w:rPr>
         <w:t>my eyes</w:t>
       </w:r>
-      <w:ins w:id="135" w:author="Matthew Smith" w:date="2021-03-08T23:40:00Z">
+      <w:ins w:id="131" w:author="Matthew Smith" w:date="2021-03-08T23:40:00Z">
         <w:r>
           <w:rPr>
             <w:rFonts w:ascii="Segoe UI" w:eastAsia="Times New Roman" w:hAnsi="Segoe UI" w:cs="Segoe UI"/>
@@ -3961,7 +3909,7 @@
         </w:rPr>
         <w:t xml:space="preserve"> </w:t>
       </w:r>
-      <w:ins w:id="136" w:author="Matthew Smith" w:date="2021-03-08T23:40:00Z">
+      <w:ins w:id="132" w:author="Matthew Smith" w:date="2021-03-08T23:40:00Z">
         <w:r>
           <w:rPr>
             <w:rFonts w:ascii="Segoe UI" w:eastAsia="Times New Roman" w:hAnsi="Segoe UI" w:cs="Segoe UI"/>
@@ -3973,7 +3921,7 @@
           <w:t xml:space="preserve">some </w:t>
         </w:r>
       </w:ins>
-      <w:del w:id="137" w:author="Matthew Smith" w:date="2021-03-08T23:40:00Z">
+      <w:del w:id="133" w:author="Matthew Smith" w:date="2021-03-08T23:40:00Z">
         <w:r>
           <w:rPr>
             <w:rFonts w:ascii="Segoe UI" w:eastAsia="Times New Roman" w:hAnsi="Segoe UI" w:cs="Segoe UI"/>
@@ -4018,7 +3966,7 @@
         </w:rPr>
         <w:t>I literally leapt onto the bed</w:t>
       </w:r>
-      <w:ins w:id="138" w:author="Matthew Smith" w:date="2021-03-08T23:40:00Z">
+      <w:ins w:id="134" w:author="Matthew Smith" w:date="2021-03-08T23:40:00Z">
         <w:r>
           <w:rPr>
             <w:rFonts w:ascii="Segoe UI" w:eastAsia="Times New Roman" w:hAnsi="Segoe UI" w:cs="Segoe UI"/>
@@ -4030,7 +3978,7 @@
           <w:t>-</w:t>
         </w:r>
       </w:ins>
-      <w:del w:id="139" w:author="Matthew Smith" w:date="2021-03-08T23:40:00Z">
+      <w:del w:id="135" w:author="Matthew Smith" w:date="2021-03-08T23:40:00Z">
         <w:r>
           <w:rPr>
             <w:rFonts w:ascii="Segoe UI" w:eastAsia="Times New Roman" w:hAnsi="Segoe UI" w:cs="Segoe UI"/>
@@ -4052,7 +4000,7 @@
         </w:rPr>
         <w:t xml:space="preserve">like structure and tried to get comfy. After much faffing I </w:t>
       </w:r>
-      <w:del w:id="140" w:author="Matthew Smith" w:date="2021-03-08T23:40:00Z">
+      <w:del w:id="136" w:author="Matthew Smith" w:date="2021-03-08T23:40:00Z">
         <w:r>
           <w:rPr>
             <w:rFonts w:ascii="Segoe UI" w:eastAsia="Times New Roman" w:hAnsi="Segoe UI" w:cs="Segoe UI"/>
@@ -4074,7 +4022,7 @@
         </w:rPr>
         <w:t xml:space="preserve">contorted </w:t>
       </w:r>
-      <w:ins w:id="141" w:author="Matthew Smith" w:date="2021-03-08T23:40:00Z">
+      <w:ins w:id="137" w:author="Matthew Smith" w:date="2021-03-08T23:40:00Z">
         <w:r>
           <w:rPr>
             <w:rFonts w:ascii="Segoe UI" w:eastAsia="Times New Roman" w:hAnsi="Segoe UI" w:cs="Segoe UI"/>
@@ -4118,7 +4066,7 @@
         </w:rPr>
         <w:t xml:space="preserve"> I couldn't stop </w:t>
       </w:r>
-      <w:ins w:id="142" w:author="Matthew Smith" w:date="2021-03-08T23:41:00Z">
+      <w:ins w:id="138" w:author="Matthew Smith" w:date="2021-03-08T23:41:00Z">
         <w:r>
           <w:rPr>
             <w:rFonts w:ascii="Segoe UI" w:eastAsia="Times New Roman" w:hAnsi="Segoe UI" w:cs="Segoe UI"/>
@@ -4130,7 +4078,7 @@
           <w:t>my</w:t>
         </w:r>
       </w:ins>
-      <w:del w:id="143" w:author="Matthew Smith" w:date="2021-03-08T23:41:00Z">
+      <w:del w:id="139" w:author="Matthew Smith" w:date="2021-03-08T23:41:00Z">
         <w:r>
           <w:rPr>
             <w:rFonts w:ascii="Segoe UI" w:eastAsia="Times New Roman" w:hAnsi="Segoe UI" w:cs="Segoe UI"/>
@@ -4152,7 +4100,7 @@
         </w:rPr>
         <w:t xml:space="preserve"> mind racing. The mind can be a cruel beast. The battle between excitement and tiredness is one I </w:t>
       </w:r>
-      <w:commentRangeStart w:id="144"/>
+      <w:commentRangeStart w:id="140"/>
       <w:r>
         <w:rPr>
           <w:rFonts w:ascii="Segoe UI" w:eastAsia="Times New Roman" w:hAnsi="Segoe UI" w:cs="Segoe UI"/>
@@ -4163,12 +4111,12 @@
         </w:rPr>
         <w:t>reminisce of</w:t>
       </w:r>
-      <w:commentRangeEnd w:id="144"/>
+      <w:commentRangeEnd w:id="140"/>
       <w:r>
         <w:rPr>
           <w:rStyle w:val="CommentReference"/>
         </w:rPr>
-        <w:commentReference w:id="144"/>
+        <w:commentReference w:id="140"/>
       </w:r>
       <w:r>
         <w:rPr>
@@ -4225,7 +4173,7 @@
         </w:rPr>
         <w:t xml:space="preserve">I thought about moving from the comfy </w:t>
       </w:r>
-      <w:commentRangeStart w:id="145"/>
+      <w:commentRangeStart w:id="141"/>
       <w:r>
         <w:rPr>
           <w:rFonts w:ascii="Segoe UI" w:eastAsia="Times New Roman" w:hAnsi="Segoe UI" w:cs="Segoe UI"/>
@@ -4236,12 +4184,12 @@
         </w:rPr>
         <w:t>lounger</w:t>
       </w:r>
-      <w:commentRangeEnd w:id="145"/>
+      <w:commentRangeEnd w:id="141"/>
       <w:r>
         <w:rPr>
           <w:rStyle w:val="CommentReference"/>
         </w:rPr>
-        <w:commentReference w:id="145"/>
+        <w:commentReference w:id="141"/>
       </w:r>
       <w:r>
         <w:rPr>
@@ -4253,7 +4201,7 @@
         </w:rPr>
         <w:t xml:space="preserve">, but </w:t>
       </w:r>
-      <w:ins w:id="146" w:author="Matthew Smith" w:date="2021-03-08T23:42:00Z">
+      <w:ins w:id="142" w:author="Matthew Smith" w:date="2021-03-08T23:42:00Z">
         <w:r>
           <w:rPr>
             <w:rFonts w:ascii="Segoe UI" w:eastAsia="Times New Roman" w:hAnsi="Segoe UI" w:cs="Segoe UI"/>
@@ -4275,7 +4223,7 @@
         </w:rPr>
         <w:t xml:space="preserve">where? Wherever I chose to sleep, restless shut eye would result. My thoughts changed from sleep to staying awake. What was the best legal high to bring </w:t>
       </w:r>
-      <w:del w:id="147" w:author="Matthew Smith" w:date="2021-03-08T23:42:00Z">
+      <w:del w:id="143" w:author="Matthew Smith" w:date="2021-03-08T23:42:00Z">
         <w:r>
           <w:rPr>
             <w:rFonts w:ascii="Segoe UI" w:eastAsia="Times New Roman" w:hAnsi="Segoe UI" w:cs="Segoe UI"/>
@@ -4287,7 +4235,7 @@
           <w:delText>coherance</w:delText>
         </w:r>
       </w:del>
-      <w:ins w:id="148" w:author="Matthew Smith" w:date="2021-03-08T23:42:00Z">
+      <w:ins w:id="144" w:author="Matthew Smith" w:date="2021-03-08T23:42:00Z">
         <w:r>
           <w:rPr>
             <w:rFonts w:ascii="Segoe UI" w:eastAsia="Times New Roman" w:hAnsi="Segoe UI" w:cs="Segoe UI"/>
@@ -4309,7 +4257,7 @@
         </w:rPr>
         <w:t xml:space="preserve"> back? Caffeine. Costa Coffee was a welcoming, but quiet environment thanks to the time in the morning. Thankfully there was a fresh-faced barista operating the espresso machine. I sat with the piping hot, frothy coffee on the table. I slowly looked around at the moodily lit, empty cafe. With one hand clasping the saucer and the other lifting the coffee mug, I slowly consumed the flat white. Euphoria was instant. The brief hit was worth the money, but the lasting </w:t>
       </w:r>
-      <w:del w:id="149" w:author="Matthew Smith" w:date="2021-03-08T23:42:00Z">
+      <w:del w:id="145" w:author="Matthew Smith" w:date="2021-03-08T23:42:00Z">
         <w:r>
           <w:rPr>
             <w:rFonts w:ascii="Segoe UI" w:eastAsia="Times New Roman" w:hAnsi="Segoe UI" w:cs="Segoe UI"/>
@@ -4321,7 +4269,7 @@
           <w:delText>coherance</w:delText>
         </w:r>
       </w:del>
-      <w:ins w:id="150" w:author="Matthew Smith" w:date="2021-03-08T23:42:00Z">
+      <w:ins w:id="146" w:author="Matthew Smith" w:date="2021-03-08T23:42:00Z">
         <w:r>
           <w:rPr>
             <w:rFonts w:ascii="Segoe UI" w:eastAsia="Times New Roman" w:hAnsi="Segoe UI" w:cs="Segoe UI"/>
@@ -4354,7 +4302,7 @@
         </w:rPr>
         <w:t xml:space="preserve">as </w:t>
       </w:r>
-      <w:ins w:id="151" w:author="Matthew Smith" w:date="2021-03-08T23:43:00Z">
+      <w:ins w:id="147" w:author="Matthew Smith" w:date="2021-03-08T23:43:00Z">
         <w:r>
           <w:rPr>
             <w:rFonts w:ascii="Segoe UI" w:eastAsia="Times New Roman" w:hAnsi="Segoe UI" w:cs="Segoe UI"/>
@@ -4387,7 +4335,7 @@
         </w:rPr>
         <w:t>expected</w:t>
       </w:r>
-      <w:ins w:id="152" w:author="Matthew Smith" w:date="2021-03-08T23:43:00Z">
+      <w:ins w:id="148" w:author="Matthew Smith" w:date="2021-03-08T23:43:00Z">
         <w:r>
           <w:rPr>
             <w:rFonts w:ascii="Segoe UI" w:eastAsia="Times New Roman" w:hAnsi="Segoe UI" w:cs="Segoe UI"/>
@@ -4521,7 +4469,7 @@
         </w:rPr>
         <w:t xml:space="preserve">After reading what </w:t>
       </w:r>
-      <w:del w:id="153" w:author="Matthew Smith" w:date="2021-03-08T23:43:00Z">
+      <w:del w:id="149" w:author="Matthew Smith" w:date="2021-03-08T23:43:00Z">
         <w:r>
           <w:rPr>
             <w:rFonts w:ascii="Segoe UI" w:eastAsia="Times New Roman" w:hAnsi="Segoe UI" w:cs="Segoe UI"/>
@@ -4533,7 +4481,7 @@
           <w:delText xml:space="preserve">appeared </w:delText>
         </w:r>
       </w:del>
-      <w:ins w:id="154" w:author="Matthew Smith" w:date="2021-03-08T23:43:00Z">
+      <w:ins w:id="150" w:author="Matthew Smith" w:date="2021-03-08T23:43:00Z">
         <w:r>
           <w:rPr>
             <w:rFonts w:ascii="Segoe UI" w:eastAsia="Times New Roman" w:hAnsi="Segoe UI" w:cs="Segoe UI"/>
@@ -4565,7 +4513,7 @@
         </w:rPr>
         <w:t>to be</w:t>
       </w:r>
-      <w:del w:id="155" w:author="Matthew Smith" w:date="2021-03-08T23:43:00Z">
+      <w:del w:id="151" w:author="Matthew Smith" w:date="2021-03-08T23:43:00Z">
         <w:r>
           <w:rPr>
             <w:rFonts w:ascii="Segoe UI" w:eastAsia="Times New Roman" w:hAnsi="Segoe UI" w:cs="Segoe UI"/>
@@ -4587,7 +4535,7 @@
         </w:rPr>
         <w:t xml:space="preserve"> every car magazine in the Dubai Airport, I waited in a large queue at the Emirates departure gate. </w:t>
       </w:r>
-      <w:commentRangeStart w:id="156"/>
+      <w:commentRangeStart w:id="152"/>
       <w:r>
         <w:rPr>
           <w:rFonts w:ascii="Segoe UI" w:eastAsia="Times New Roman" w:hAnsi="Segoe UI" w:cs="Segoe UI"/>
@@ -4598,7 +4546,7 @@
         </w:rPr>
         <w:t xml:space="preserve">Like orderly ants we entered the </w:t>
       </w:r>
-      <w:del w:id="157" w:author="Matthew Smith" w:date="2021-03-08T23:43:00Z">
+      <w:del w:id="153" w:author="Matthew Smith" w:date="2021-03-08T23:43:00Z">
         <w:r>
           <w:rPr>
             <w:rFonts w:ascii="Segoe UI" w:eastAsia="Times New Roman" w:hAnsi="Segoe UI" w:cs="Segoe UI"/>
@@ -4620,7 +4568,7 @@
         </w:rPr>
         <w:t>business, first and standard class chambers</w:t>
       </w:r>
-      <w:ins w:id="158" w:author="Matthew Smith" w:date="2021-03-08T23:43:00Z">
+      <w:ins w:id="154" w:author="Matthew Smith" w:date="2021-03-08T23:43:00Z">
         <w:r>
           <w:rPr>
             <w:rFonts w:ascii="Segoe UI" w:eastAsia="Times New Roman" w:hAnsi="Segoe UI" w:cs="Segoe UI"/>
@@ -4632,7 +4580,7 @@
           <w:t xml:space="preserve"> </w:t>
         </w:r>
       </w:ins>
-      <w:ins w:id="159" w:author="Matthew Smith" w:date="2021-03-08T23:44:00Z">
+      <w:ins w:id="155" w:author="Matthew Smith" w:date="2021-03-08T23:44:00Z">
         <w:r>
           <w:rPr>
             <w:rFonts w:ascii="Segoe UI" w:eastAsia="Times New Roman" w:hAnsi="Segoe UI" w:cs="Segoe UI"/>
@@ -4644,7 +4592,7 @@
           <w:t xml:space="preserve">of our </w:t>
         </w:r>
       </w:ins>
-      <w:ins w:id="160" w:author="Matthew Smith" w:date="2021-03-08T23:43:00Z">
+      <w:ins w:id="156" w:author="Matthew Smith" w:date="2021-03-08T23:43:00Z">
         <w:r>
           <w:rPr>
             <w:rFonts w:ascii="Segoe UI" w:eastAsia="Times New Roman" w:hAnsi="Segoe UI" w:cs="Segoe UI"/>
@@ -4656,7 +4604,7 @@
           <w:t>colon</w:t>
         </w:r>
       </w:ins>
-      <w:ins w:id="161" w:author="Matthew Smith" w:date="2021-03-08T23:44:00Z">
+      <w:ins w:id="157" w:author="Matthew Smith" w:date="2021-03-08T23:44:00Z">
         <w:r>
           <w:rPr>
             <w:rFonts w:ascii="Segoe UI" w:eastAsia="Times New Roman" w:hAnsi="Segoe UI" w:cs="Segoe UI"/>
@@ -4667,12 +4615,12 @@
           </w:rPr>
           <w:t>y</w:t>
         </w:r>
-        <w:commentRangeEnd w:id="156"/>
+        <w:commentRangeEnd w:id="152"/>
         <w:r>
           <w:rPr>
             <w:rStyle w:val="CommentReference"/>
           </w:rPr>
-          <w:commentReference w:id="156"/>
+          <w:commentReference w:id="152"/>
         </w:r>
       </w:ins>
       <w:r>
@@ -4707,7 +4655,7 @@
         </w:rPr>
         <w:t xml:space="preserve"> and re-acquainted myself with the onboard entertainment unit. As I lifted the controller and hit the on button, I </w:t>
       </w:r>
-      <w:del w:id="162" w:author="Matthew Smith" w:date="2021-03-08T23:44:00Z">
+      <w:del w:id="158" w:author="Matthew Smith" w:date="2021-03-08T23:44:00Z">
         <w:r>
           <w:rPr>
             <w:rFonts w:ascii="Segoe UI" w:eastAsia="Times New Roman" w:hAnsi="Segoe UI" w:cs="Segoe UI"/>
@@ -4719,7 +4667,7 @@
           <w:delText>talked to</w:delText>
         </w:r>
       </w:del>
-      <w:ins w:id="163" w:author="Matthew Smith" w:date="2021-03-08T23:44:00Z">
+      <w:ins w:id="159" w:author="Matthew Smith" w:date="2021-03-08T23:44:00Z">
         <w:r>
           <w:rPr>
             <w:rFonts w:ascii="Segoe UI" w:eastAsia="Times New Roman" w:hAnsi="Segoe UI" w:cs="Segoe UI"/>
@@ -4741,7 +4689,7 @@
         </w:rPr>
         <w:t xml:space="preserve"> it intimately, ‘</w:t>
       </w:r>
-      <w:ins w:id="164" w:author="Matthew Smith" w:date="2021-03-08T23:45:00Z">
+      <w:ins w:id="160" w:author="Matthew Smith" w:date="2021-03-08T23:45:00Z">
         <w:r>
           <w:rPr>
             <w:rFonts w:ascii="Segoe UI" w:eastAsia="Times New Roman" w:hAnsi="Segoe UI" w:cs="Segoe UI"/>
@@ -4753,7 +4701,7 @@
           <w:t xml:space="preserve">So, </w:t>
         </w:r>
       </w:ins>
-      <w:del w:id="165" w:author="Matthew Smith" w:date="2021-03-08T23:45:00Z">
+      <w:del w:id="161" w:author="Matthew Smith" w:date="2021-03-08T23:45:00Z">
         <w:r>
           <w:rPr>
             <w:rFonts w:ascii="Segoe UI" w:eastAsia="Times New Roman" w:hAnsi="Segoe UI" w:cs="Segoe UI"/>
@@ -4765,7 +4713,7 @@
           <w:delText>W</w:delText>
         </w:r>
       </w:del>
-      <w:ins w:id="166" w:author="Matthew Smith" w:date="2021-03-08T23:45:00Z">
+      <w:ins w:id="162" w:author="Matthew Smith" w:date="2021-03-08T23:45:00Z">
         <w:r>
           <w:rPr>
             <w:rFonts w:ascii="Segoe UI" w:eastAsia="Times New Roman" w:hAnsi="Segoe UI" w:cs="Segoe UI"/>
@@ -36132,7 +36080,7 @@
       </w:r>
     </w:p>
   </w:comment>
-  <w:comment w:id="99" w:author="Matthew Smith" w:date="2021-03-08T23:25:00Z" w:initials="MS">
+  <w:comment w:id="98" w:author="Matthew Smith" w:date="2021-03-08T23:25:00Z" w:initials="MS">
     <w:p>
       <w:pPr>
         <w:pStyle w:val="CommentText"/>
@@ -36148,7 +36096,7 @@
       </w:r>
     </w:p>
   </w:comment>
-  <w:comment w:id="101" w:author="Matthew Smith" w:date="2021-03-08T23:27:00Z" w:initials="MS">
+  <w:comment w:id="99" w:author="Matthew Smith" w:date="2021-03-08T23:27:00Z" w:initials="MS">
     <w:p>
       <w:pPr>
         <w:pStyle w:val="CommentText"/>
@@ -36169,7 +36117,7 @@
       <w:proofErr w:type="spellEnd"/>
     </w:p>
   </w:comment>
-  <w:comment w:id="103" w:author="Matthew Smith" w:date="2021-03-08T23:34:00Z" w:initials="MS">
+  <w:comment w:id="101" w:author="Matthew Smith" w:date="2021-03-08T23:34:00Z" w:initials="MS">
     <w:p>
       <w:pPr>
         <w:pStyle w:val="CommentText"/>
@@ -36185,7 +36133,7 @@
       </w:r>
     </w:p>
   </w:comment>
-  <w:comment w:id="104" w:author="Matthew Smith" w:date="2021-03-08T23:30:00Z" w:initials="MS">
+  <w:comment w:id="102" w:author="Matthew Smith" w:date="2021-03-08T23:30:00Z" w:initials="MS">
     <w:p>
       <w:pPr>
         <w:pStyle w:val="CommentText"/>
@@ -36209,7 +36157,7 @@
       </w:r>
     </w:p>
   </w:comment>
-  <w:comment w:id="109" w:author="Matthew Smith" w:date="2021-03-08T23:32:00Z" w:initials="MS">
+  <w:comment w:id="107" w:author="Matthew Smith" w:date="2021-03-08T23:32:00Z" w:initials="MS">
     <w:p>
       <w:pPr>
         <w:pStyle w:val="CommentText"/>
@@ -36225,7 +36173,7 @@
       </w:r>
     </w:p>
   </w:comment>
-  <w:comment w:id="144" w:author="Matthew Smith" w:date="2021-03-08T23:41:00Z" w:initials="MS">
+  <w:comment w:id="140" w:author="Matthew Smith" w:date="2021-03-08T23:41:00Z" w:initials="MS">
     <w:p>
       <w:pPr>
         <w:pStyle w:val="CommentText"/>
@@ -36241,7 +36189,7 @@
       </w:r>
     </w:p>
   </w:comment>
-  <w:comment w:id="145" w:author="Matthew Smith" w:date="2021-03-08T23:42:00Z" w:initials="MS">
+  <w:comment w:id="141" w:author="Matthew Smith" w:date="2021-03-08T23:42:00Z" w:initials="MS">
     <w:p>
       <w:pPr>
         <w:pStyle w:val="CommentText"/>
@@ -36257,7 +36205,7 @@
       </w:r>
     </w:p>
   </w:comment>
-  <w:comment w:id="156" w:author="Matthew Smith" w:date="2021-03-08T23:44:00Z" w:initials="MS">
+  <w:comment w:id="152" w:author="Matthew Smith" w:date="2021-03-08T23:44:00Z" w:initials="MS">
     <w:p>
       <w:pPr>
         <w:pStyle w:val="CommentText"/>
@@ -36288,19 +36236,19 @@
   <w15:commentEx w15:paraId="75084F30" w15:done="1"/>
   <w15:commentEx w15:paraId="171CCB44" w15:done="1"/>
   <w15:commentEx w15:paraId="26D0E2AF" w15:done="1"/>
-  <w15:commentEx w15:paraId="5AC99BFA" w15:done="0"/>
-  <w15:commentEx w15:paraId="0321C247" w15:done="0"/>
-  <w15:commentEx w15:paraId="22636AC2" w15:done="0"/>
-  <w15:commentEx w15:paraId="2FD77D4C" w15:done="0"/>
-  <w15:commentEx w15:paraId="658ACA4A" w15:done="0"/>
-  <w15:commentEx w15:paraId="0C5180BC" w15:done="0"/>
-  <w15:commentEx w15:paraId="09F711D9" w15:done="0"/>
-  <w15:commentEx w15:paraId="04FEF5BD" w15:done="0"/>
+  <w15:commentEx w15:paraId="5AC99BFA" w15:done="1"/>
+  <w15:commentEx w15:paraId="0321C247" w15:done="1"/>
+  <w15:commentEx w15:paraId="22636AC2" w15:done="1"/>
+  <w15:commentEx w15:paraId="2FD77D4C" w15:done="1"/>
+  <w15:commentEx w15:paraId="658ACA4A" w15:done="1"/>
+  <w15:commentEx w15:paraId="0C5180BC" w15:done="1"/>
+  <w15:commentEx w15:paraId="09F711D9" w15:done="1"/>
+  <w15:commentEx w15:paraId="04FEF5BD" w15:done="1"/>
   <w15:commentEx w15:paraId="7494F95E" w15:done="0"/>
   <w15:commentEx w15:paraId="1D86E474" w15:done="0"/>
   <w15:commentEx w15:paraId="05DAC90A" w15:done="0"/>
-  <w15:commentEx w15:paraId="50D68318" w15:done="0"/>
-  <w15:commentEx w15:paraId="30256C78" w15:done="0"/>
+  <w15:commentEx w15:paraId="50D68318" w15:done="1"/>
+  <w15:commentEx w15:paraId="30256C78" w15:done="1"/>
   <w15:commentEx w15:paraId="3EFEC64D" w15:done="0"/>
 </w15:commentsEx>
 </file>

</xml_diff>